<commit_message>
Atividade 2 metodos http - softex
</commit_message>
<xml_diff>
--- a/Modulo_WebServices/atv2 - metodos HTTP.docx
+++ b/Modulo_WebServices/atv2 - metodos HTTP.docx
@@ -243,13 +243,7 @@
         <w:rPr>
           <w:rFonts w:ascii="Arial" w:hAnsi="Arial" w:cs="Arial"/>
         </w:rPr>
-        <w:t xml:space="preserve"> </w:t>
-      </w:r>
-      <w:r>
-        <w:rPr>
-          <w:rFonts w:ascii="Arial" w:hAnsi="Arial" w:cs="Arial"/>
-        </w:rPr>
-        <w:t xml:space="preserve">OPTIONS, </w:t>
+        <w:t xml:space="preserve"> OPTIONS, </w:t>
       </w:r>
       <w:r>
         <w:rPr>
@@ -3046,6 +3040,268 @@
     </w:p>
     <w:p>
       <w:pPr>
+        <w:rPr>
+          <w:rFonts w:ascii="Arial" w:hAnsi="Arial" w:cs="Arial"/>
+        </w:rPr>
+      </w:pPr>
+    </w:p>
+    <w:p>
+      <w:pPr>
+        <w:jc w:val="center"/>
+        <w:rPr>
+          <w:rFonts w:ascii="Arial" w:hAnsi="Arial" w:cs="Arial"/>
+          <w:sz w:val="28"/>
+          <w:szCs w:val="28"/>
+        </w:rPr>
+      </w:pPr>
+      <w:r>
+        <w:rPr>
+          <w:rFonts w:ascii="Arial" w:hAnsi="Arial" w:cs="Arial"/>
+          <w:sz w:val="28"/>
+          <w:szCs w:val="28"/>
+        </w:rPr>
+        <w:t>WSDL</w:t>
+      </w:r>
+    </w:p>
+    <w:p>
+      <w:pPr>
+        <w:jc w:val="both"/>
+        <w:rPr>
+          <w:rFonts w:ascii="Arial" w:hAnsi="Arial" w:cs="Arial"/>
+        </w:rPr>
+      </w:pPr>
+      <w:r>
+        <w:rPr>
+          <w:rFonts w:ascii="Arial" w:hAnsi="Arial" w:cs="Arial"/>
+          <w:i/>
+          <w:iCs/>
+          <w:color w:val="161616"/>
+          <w:shd w:val="clear" w:color="auto" w:fill="FFFFFF"/>
+        </w:rPr>
+        <w:t>“</w:t>
+      </w:r>
+      <w:r>
+        <w:rPr>
+          <w:rFonts w:ascii="Arial" w:hAnsi="Arial" w:cs="Arial"/>
+          <w:i/>
+          <w:iCs/>
+          <w:color w:val="161616"/>
+          <w:shd w:val="clear" w:color="auto" w:fill="FFFFFF"/>
+        </w:rPr>
+        <w:t>WSDL é uma notação XML para descrever um serviço da web. Uma definição WSDL indica a um cliente como compor uma solicitação de serviço da web e descreve a interface que é fornecida pelo provedor de serviços da web</w:t>
+      </w:r>
+      <w:r>
+        <w:rPr>
+          <w:rFonts w:ascii="Arial" w:hAnsi="Arial" w:cs="Arial"/>
+          <w:i/>
+          <w:iCs/>
+          <w:color w:val="161616"/>
+          <w:shd w:val="clear" w:color="auto" w:fill="FFFFFF"/>
+        </w:rPr>
+        <w:t>”</w:t>
+      </w:r>
+      <w:r>
+        <w:rPr>
+          <w:rFonts w:ascii="Arial" w:hAnsi="Arial" w:cs="Arial"/>
+          <w:color w:val="161616"/>
+          <w:shd w:val="clear" w:color="auto" w:fill="FFFFFF"/>
+        </w:rPr>
+        <w:t>.</w:t>
+      </w:r>
+      <w:r>
+        <w:rPr>
+          <w:rFonts w:ascii="Arial" w:hAnsi="Arial" w:cs="Arial"/>
+          <w:color w:val="161616"/>
+          <w:shd w:val="clear" w:color="auto" w:fill="FFFFFF"/>
+        </w:rPr>
+        <w:t xml:space="preserve"> </w:t>
+      </w:r>
+      <w:r>
+        <w:rPr>
+          <w:rFonts w:ascii="Arial" w:hAnsi="Arial" w:cs="Arial"/>
+        </w:rPr>
+        <w:t xml:space="preserve">Descrição retirada do site: </w:t>
+      </w:r>
+      <w:r>
+        <w:rPr>
+          <w:rFonts w:ascii="Arial" w:hAnsi="Arial" w:cs="Arial"/>
+        </w:rPr>
+        <w:t>ibm.com</w:t>
+      </w:r>
+      <w:r>
+        <w:rPr>
+          <w:rFonts w:ascii="Arial" w:hAnsi="Arial" w:cs="Arial"/>
+        </w:rPr>
+        <w:t>.</w:t>
+      </w:r>
+    </w:p>
+    <w:p>
+      <w:pPr>
+        <w:ind w:firstLine="708"/>
+        <w:jc w:val="both"/>
+        <w:rPr>
+          <w:rFonts w:ascii="Arial" w:hAnsi="Arial" w:cs="Arial"/>
+        </w:rPr>
+      </w:pPr>
+      <w:r>
+        <w:rPr>
+          <w:rFonts w:ascii="Arial" w:hAnsi="Arial" w:cs="Arial"/>
+        </w:rPr>
+        <w:t xml:space="preserve">Imagine que outras empresas serão agregadas a nossa biblioteca, e os programadores dessas novas empresas não tem conhecimento de como todos os serviços foram implementados, suas chamadas, </w:t>
+      </w:r>
+      <w:proofErr w:type="spellStart"/>
+      <w:r>
+        <w:rPr>
+          <w:rFonts w:ascii="Arial" w:hAnsi="Arial" w:cs="Arial"/>
+        </w:rPr>
+        <w:t>urls</w:t>
+      </w:r>
+      <w:proofErr w:type="spellEnd"/>
+      <w:r>
+        <w:rPr>
+          <w:rFonts w:ascii="Arial" w:hAnsi="Arial" w:cs="Arial"/>
+        </w:rPr>
+        <w:t xml:space="preserve">, e serviços adicionais, é </w:t>
+      </w:r>
+      <w:proofErr w:type="gramStart"/>
+      <w:r>
+        <w:rPr>
+          <w:rFonts w:ascii="Arial" w:hAnsi="Arial" w:cs="Arial"/>
+        </w:rPr>
+        <w:t>ai</w:t>
+      </w:r>
+      <w:proofErr w:type="gramEnd"/>
+      <w:r>
+        <w:rPr>
+          <w:rFonts w:ascii="Arial" w:hAnsi="Arial" w:cs="Arial"/>
+        </w:rPr>
+        <w:t xml:space="preserve"> que entra a WSDL.</w:t>
+      </w:r>
+    </w:p>
+    <w:p>
+      <w:pPr>
+        <w:ind w:firstLine="708"/>
+        <w:jc w:val="both"/>
+        <w:rPr>
+          <w:rFonts w:ascii="Arial" w:hAnsi="Arial" w:cs="Arial"/>
+        </w:rPr>
+      </w:pPr>
+      <w:r>
+        <w:rPr>
+          <w:rFonts w:ascii="Arial" w:hAnsi="Arial" w:cs="Arial"/>
+        </w:rPr>
+        <w:t xml:space="preserve"> A </w:t>
+      </w:r>
+      <w:r>
+        <w:rPr>
+          <w:rFonts w:ascii="Arial" w:hAnsi="Arial" w:cs="Arial"/>
+        </w:rPr>
+        <w:t xml:space="preserve">WSDL, que significa </w:t>
+      </w:r>
+      <w:r>
+        <w:rPr>
+          <w:rFonts w:ascii="Arial" w:hAnsi="Arial" w:cs="Arial"/>
+          <w:b/>
+          <w:bCs/>
+        </w:rPr>
+        <w:t>W</w:t>
+      </w:r>
+      <w:r>
+        <w:rPr>
+          <w:rFonts w:ascii="Arial" w:hAnsi="Arial" w:cs="Arial"/>
+        </w:rPr>
+        <w:t xml:space="preserve">eb </w:t>
+      </w:r>
+      <w:r>
+        <w:rPr>
+          <w:rFonts w:ascii="Arial" w:hAnsi="Arial" w:cs="Arial"/>
+          <w:b/>
+          <w:bCs/>
+        </w:rPr>
+        <w:t>S</w:t>
+      </w:r>
+      <w:r>
+        <w:rPr>
+          <w:rFonts w:ascii="Arial" w:hAnsi="Arial" w:cs="Arial"/>
+        </w:rPr>
+        <w:t xml:space="preserve">ervices </w:t>
+      </w:r>
+      <w:proofErr w:type="spellStart"/>
+      <w:r>
+        <w:rPr>
+          <w:rFonts w:ascii="Arial" w:hAnsi="Arial" w:cs="Arial"/>
+          <w:b/>
+          <w:bCs/>
+        </w:rPr>
+        <w:t>D</w:t>
+      </w:r>
+      <w:r>
+        <w:rPr>
+          <w:rFonts w:ascii="Arial" w:hAnsi="Arial" w:cs="Arial"/>
+        </w:rPr>
+        <w:t>escription</w:t>
+      </w:r>
+      <w:proofErr w:type="spellEnd"/>
+      <w:r>
+        <w:rPr>
+          <w:rFonts w:ascii="Arial" w:hAnsi="Arial" w:cs="Arial"/>
+        </w:rPr>
+        <w:t xml:space="preserve"> </w:t>
+      </w:r>
+      <w:proofErr w:type="spellStart"/>
+      <w:r>
+        <w:rPr>
+          <w:rFonts w:ascii="Arial" w:hAnsi="Arial" w:cs="Arial"/>
+          <w:b/>
+          <w:bCs/>
+        </w:rPr>
+        <w:t>L</w:t>
+      </w:r>
+      <w:r>
+        <w:rPr>
+          <w:rFonts w:ascii="Arial" w:hAnsi="Arial" w:cs="Arial"/>
+        </w:rPr>
+        <w:t>anguage</w:t>
+      </w:r>
+      <w:proofErr w:type="spellEnd"/>
+      <w:r>
+        <w:rPr>
+          <w:rFonts w:ascii="Arial" w:hAnsi="Arial" w:cs="Arial"/>
+        </w:rPr>
+        <w:t xml:space="preserve">, é um padrão de mercado para descrever Web Services de forma a eliminar ao máximo a necessidade de comunicação entre as partes envolvidas em uma integração de dados. Ele normalmente é encontrado quando acrescentarmos </w:t>
+      </w:r>
+      <w:proofErr w:type="gramStart"/>
+      <w:r>
+        <w:rPr>
+          <w:rFonts w:ascii="Arial" w:hAnsi="Arial" w:cs="Arial"/>
+        </w:rPr>
+        <w:t>“?</w:t>
+      </w:r>
+      <w:proofErr w:type="spellStart"/>
+      <w:r>
+        <w:rPr>
+          <w:rFonts w:ascii="Arial" w:hAnsi="Arial" w:cs="Arial"/>
+        </w:rPr>
+        <w:t>wsdl</w:t>
+      </w:r>
+      <w:proofErr w:type="spellEnd"/>
+      <w:proofErr w:type="gramEnd"/>
+      <w:r>
+        <w:rPr>
+          <w:rFonts w:ascii="Arial" w:hAnsi="Arial" w:cs="Arial"/>
+        </w:rPr>
+        <w:t>” ao final da URL onde o Web Service está hospedado.</w:t>
+      </w:r>
+      <w:r>
+        <w:rPr>
+          <w:rFonts w:ascii="Arial" w:hAnsi="Arial" w:cs="Arial"/>
+        </w:rPr>
+        <w:t xml:space="preserve"> </w:t>
+      </w:r>
+    </w:p>
+    <w:p>
+      <w:pPr>
+        <w:ind w:firstLine="708"/>
         <w:rPr>
           <w:rFonts w:ascii="Arial" w:hAnsi="Arial" w:cs="Arial"/>
         </w:rPr>

</xml_diff>

<commit_message>
atv2 Metodos HTTP e WSDL softex
</commit_message>
<xml_diff>
--- a/Modulo_WebServices/atv2 - metodos HTTP.docx
+++ b/Modulo_WebServices/atv2 - metodos HTTP.docx
@@ -3078,61 +3078,21 @@
           <w:color w:val="161616"/>
           <w:shd w:val="clear" w:color="auto" w:fill="FFFFFF"/>
         </w:rPr>
-        <w:t>“</w:t>
-      </w:r>
-      <w:r>
-        <w:rPr>
-          <w:rFonts w:ascii="Arial" w:hAnsi="Arial" w:cs="Arial"/>
-          <w:i/>
-          <w:iCs/>
+        <w:t>“WSDL é uma notação XML para descrever um serviço da web. Uma definição WSDL indica a um cliente como compor uma solicitação de serviço da web e descreve a interface que é fornecida pelo provedor de serviços da web”</w:t>
+      </w:r>
+      <w:r>
+        <w:rPr>
+          <w:rFonts w:ascii="Arial" w:hAnsi="Arial" w:cs="Arial"/>
           <w:color w:val="161616"/>
           <w:shd w:val="clear" w:color="auto" w:fill="FFFFFF"/>
         </w:rPr>
-        <w:t>WSDL é uma notação XML para descrever um serviço da web. Uma definição WSDL indica a um cliente como compor uma solicitação de serviço da web e descreve a interface que é fornecida pelo provedor de serviços da web</w:t>
-      </w:r>
-      <w:r>
-        <w:rPr>
-          <w:rFonts w:ascii="Arial" w:hAnsi="Arial" w:cs="Arial"/>
-          <w:i/>
-          <w:iCs/>
-          <w:color w:val="161616"/>
-          <w:shd w:val="clear" w:color="auto" w:fill="FFFFFF"/>
-        </w:rPr>
-        <w:t>”</w:t>
-      </w:r>
-      <w:r>
-        <w:rPr>
-          <w:rFonts w:ascii="Arial" w:hAnsi="Arial" w:cs="Arial"/>
-          <w:color w:val="161616"/>
-          <w:shd w:val="clear" w:color="auto" w:fill="FFFFFF"/>
-        </w:rPr>
-        <w:t>.</w:t>
-      </w:r>
-      <w:r>
-        <w:rPr>
-          <w:rFonts w:ascii="Arial" w:hAnsi="Arial" w:cs="Arial"/>
-          <w:color w:val="161616"/>
-          <w:shd w:val="clear" w:color="auto" w:fill="FFFFFF"/>
-        </w:rPr>
-        <w:t xml:space="preserve"> </w:t>
-      </w:r>
-      <w:r>
-        <w:rPr>
-          <w:rFonts w:ascii="Arial" w:hAnsi="Arial" w:cs="Arial"/>
-        </w:rPr>
-        <w:t xml:space="preserve">Descrição retirada do site: </w:t>
-      </w:r>
-      <w:r>
-        <w:rPr>
-          <w:rFonts w:ascii="Arial" w:hAnsi="Arial" w:cs="Arial"/>
-        </w:rPr>
-        <w:t>ibm.com</w:t>
-      </w:r>
-      <w:r>
-        <w:rPr>
-          <w:rFonts w:ascii="Arial" w:hAnsi="Arial" w:cs="Arial"/>
-        </w:rPr>
-        <w:t>.</w:t>
+        <w:t xml:space="preserve">. </w:t>
+      </w:r>
+      <w:r>
+        <w:rPr>
+          <w:rFonts w:ascii="Arial" w:hAnsi="Arial" w:cs="Arial"/>
+        </w:rPr>
+        <w:t>Descrição retirada do site: ibm.com.</w:t>
       </w:r>
     </w:p>
     <w:p>
@@ -3190,13 +3150,7 @@
         <w:rPr>
           <w:rFonts w:ascii="Arial" w:hAnsi="Arial" w:cs="Arial"/>
         </w:rPr>
-        <w:t xml:space="preserve"> A </w:t>
-      </w:r>
-      <w:r>
-        <w:rPr>
-          <w:rFonts w:ascii="Arial" w:hAnsi="Arial" w:cs="Arial"/>
-        </w:rPr>
-        <w:t xml:space="preserve">WSDL, que significa </w:t>
+        <w:t xml:space="preserve"> A WSDL, que significa </w:t>
       </w:r>
       <w:r>
         <w:rPr>
@@ -3268,14 +3222,7 @@
         <w:rPr>
           <w:rFonts w:ascii="Arial" w:hAnsi="Arial" w:cs="Arial"/>
         </w:rPr>
-        <w:t xml:space="preserve">, é um padrão de mercado para descrever Web Services de forma a eliminar ao máximo a necessidade de comunicação entre as partes envolvidas em uma integração de dados. Ele normalmente é encontrado quando acrescentarmos </w:t>
-      </w:r>
-      <w:proofErr w:type="gramStart"/>
-      <w:r>
-        <w:rPr>
-          <w:rFonts w:ascii="Arial" w:hAnsi="Arial" w:cs="Arial"/>
-        </w:rPr>
-        <w:t>“?</w:t>
+        <w:t>, é um padrão de mercado para descrever Web Services de forma a eliminar ao máximo a necessidade de comunicação entre as partes envolvidas em uma integração de dados. Ele normalmente é encontrado quando acrescentarmos “?</w:t>
       </w:r>
       <w:proofErr w:type="spellStart"/>
       <w:r>
@@ -3285,18 +3232,17 @@
         <w:t>wsdl</w:t>
       </w:r>
       <w:proofErr w:type="spellEnd"/>
-      <w:proofErr w:type="gramEnd"/>
-      <w:r>
-        <w:rPr>
-          <w:rFonts w:ascii="Arial" w:hAnsi="Arial" w:cs="Arial"/>
-        </w:rPr>
-        <w:t>” ao final da URL onde o Web Service está hospedado.</w:t>
-      </w:r>
-      <w:r>
-        <w:rPr>
-          <w:rFonts w:ascii="Arial" w:hAnsi="Arial" w:cs="Arial"/>
-        </w:rPr>
-        <w:t xml:space="preserve"> </w:t>
+      <w:r>
+        <w:rPr>
+          <w:rFonts w:ascii="Arial" w:hAnsi="Arial" w:cs="Arial"/>
+        </w:rPr>
+        <w:t xml:space="preserve">” ao final da URL onde o Web Service está hospedado. </w:t>
+      </w:r>
+      <w:r>
+        <w:rPr>
+          <w:rFonts w:ascii="Arial" w:hAnsi="Arial" w:cs="Arial"/>
+        </w:rPr>
+        <w:t>.</w:t>
       </w:r>
     </w:p>
     <w:p>

</xml_diff>

<commit_message>
Atv2 - Metodos HTTP e WSDL - softex
</commit_message>
<xml_diff>
--- a/Modulo_WebServices/atv2 - metodos HTTP.docx
+++ b/Modulo_WebServices/atv2 - metodos HTTP.docx
@@ -3042,6 +3042,7 @@
       <w:pPr>
         <w:rPr>
           <w:rFonts w:ascii="Arial" w:hAnsi="Arial" w:cs="Arial"/>
+          <w:u w:val="single"/>
         </w:rPr>
       </w:pPr>
     </w:p>
@@ -3050,6 +3051,8 @@
         <w:jc w:val="center"/>
         <w:rPr>
           <w:rFonts w:ascii="Arial" w:hAnsi="Arial" w:cs="Arial"/>
+          <w:b/>
+          <w:bCs/>
           <w:sz w:val="28"/>
           <w:szCs w:val="28"/>
         </w:rPr>
@@ -3057,6 +3060,8 @@
       <w:r>
         <w:rPr>
           <w:rFonts w:ascii="Arial" w:hAnsi="Arial" w:cs="Arial"/>
+          <w:b/>
+          <w:bCs/>
           <w:sz w:val="28"/>
           <w:szCs w:val="28"/>
         </w:rPr>

</xml_diff>